<commit_message>
V4 updated. Assessment updated
</commit_message>
<xml_diff>
--- a/CA1 - Data Analytics/MSC_DA_InterGr_CA1_v8.docx
+++ b/CA1 - Data Analytics/MSC_DA_InterGr_CA1_v8.docx
@@ -825,7 +825,21 @@
               <w:rPr>
                 <w:b/>
               </w:rPr>
-              <w:t>Data Visualisation and Preparation  Module page</w:t>
+              <w:t xml:space="preserve">Data Visualisation and </w:t>
+            </w:r>
+            <w:proofErr w:type="gramStart"/>
+            <w:r>
+              <w:rPr>
+                <w:b/>
+              </w:rPr>
+              <w:t>Preparation  Module</w:t>
+            </w:r>
+            <w:proofErr w:type="gramEnd"/>
+            <w:r>
+              <w:rPr>
+                <w:b/>
+              </w:rPr>
+              <w:t xml:space="preserve"> page</w:t>
             </w:r>
           </w:p>
         </w:tc>
@@ -885,7 +899,21 @@
               <w:rPr>
                 <w:i/>
               </w:rPr>
-              <w:t>Expected files : Written report (word</w:t>
+              <w:t xml:space="preserve">Expected </w:t>
+            </w:r>
+            <w:proofErr w:type="gramStart"/>
+            <w:r>
+              <w:rPr>
+                <w:i/>
+              </w:rPr>
+              <w:t>files :</w:t>
+            </w:r>
+            <w:proofErr w:type="gramEnd"/>
+            <w:r>
+              <w:rPr>
+                <w:i/>
+              </w:rPr>
+              <w:t xml:space="preserve"> Written report (word</w:t>
             </w:r>
             <w:r>
               <w:rPr>
@@ -897,7 +925,21 @@
               <w:rPr>
                 <w:i/>
               </w:rPr>
-              <w:t>) ,Code files (Jupyter notebook ONLY</w:t>
+              <w:t>) ,Code files (</w:t>
+            </w:r>
+            <w:proofErr w:type="spellStart"/>
+            <w:r>
+              <w:rPr>
+                <w:i/>
+              </w:rPr>
+              <w:t>Jupyter</w:t>
+            </w:r>
+            <w:proofErr w:type="spellEnd"/>
+            <w:r>
+              <w:rPr>
+                <w:i/>
+              </w:rPr>
+              <w:t xml:space="preserve"> notebook ONLY</w:t>
             </w:r>
             <w:r>
               <w:rPr>
@@ -934,7 +976,21 @@
               <w:rPr>
                 <w:i/>
               </w:rPr>
-              <w:t>Note that the maximum number of Jupyter Notebooks is 4</w:t>
+              <w:t xml:space="preserve">Note that the maximum number of </w:t>
+            </w:r>
+            <w:proofErr w:type="spellStart"/>
+            <w:r>
+              <w:rPr>
+                <w:i/>
+              </w:rPr>
+              <w:t>Jupyter</w:t>
+            </w:r>
+            <w:proofErr w:type="spellEnd"/>
+            <w:r>
+              <w:rPr>
+                <w:i/>
+              </w:rPr>
+              <w:t xml:space="preserve"> Notebooks is 4</w:t>
             </w:r>
           </w:p>
           <w:p>
@@ -1261,7 +1317,15 @@
         <w:tab/>
       </w:r>
       <w:r>
-        <w:t>Develop a machine learning strategy for a given domain and communicate effectively to team members, peers and project stakeholders the insight to be gained from the interpreted results. (Linked to PLO 1, PLO 4, PLO 6)</w:t>
+        <w:t xml:space="preserve">Develop a machine learning strategy for a given domain and communicate effectively to team members, </w:t>
+      </w:r>
+      <w:proofErr w:type="gramStart"/>
+      <w:r>
+        <w:t>peers</w:t>
+      </w:r>
+      <w:proofErr w:type="gramEnd"/>
+      <w:r>
+        <w:t xml:space="preserve"> and project stakeholders the insight to be gained from the interpreted results. (Linked to PLO 1, PLO 4, PLO 6)</w:t>
       </w:r>
     </w:p>
     <w:p>
@@ -2233,7 +2297,23 @@
                 <w:sz w:val="20"/>
                 <w:szCs w:val="20"/>
               </w:rPr>
-              <w:t>Does not attain some or all of the minimum intended learning outcomes</w:t>
+              <w:t xml:space="preserve">Does not attain some or </w:t>
+            </w:r>
+            <w:proofErr w:type="gramStart"/>
+            <w:r>
+              <w:rPr>
+                <w:sz w:val="20"/>
+                <w:szCs w:val="20"/>
+              </w:rPr>
+              <w:t>all of</w:t>
+            </w:r>
+            <w:proofErr w:type="gramEnd"/>
+            <w:r>
+              <w:rPr>
+                <w:sz w:val="20"/>
+                <w:szCs w:val="20"/>
+              </w:rPr>
+              <w:t xml:space="preserve"> the minimum intended learning outcomes</w:t>
             </w:r>
           </w:p>
         </w:tc>
@@ -2521,7 +2601,15 @@
       </w:pPr>
       <w:r>
         <w:lastRenderedPageBreak/>
-        <w:t xml:space="preserve">You are required to collect, process, analyse and interpret the data in order to identify possible issues/problems at present and make predictions/classifications </w:t>
+        <w:t xml:space="preserve">You are required to collect, process, analyse and interpret the data </w:t>
+      </w:r>
+      <w:proofErr w:type="gramStart"/>
+      <w:r>
+        <w:t>in order to</w:t>
+      </w:r>
+      <w:proofErr w:type="gramEnd"/>
+      <w:r>
+        <w:t xml:space="preserve"> identify possible issues/problems at present and make predictions/classifications </w:t>
       </w:r>
       <w:r>
         <w:t>in regard to</w:t>
@@ -2647,7 +2735,25 @@
         <w:ind w:left="720"/>
       </w:pPr>
       <w:r>
-        <w:t>1.      Summarise your dataset clearly, using relevant descriptive statistics and appropriate plots. These should be carefully motivated and justified, and clearly presented. You should critically analyse your findings, in addition to including the necessary Python code, output and plots in the report. You are required to plot at least three graphs. [0-35]</w:t>
+        <w:t xml:space="preserve">1.      Summarise your dataset clearly, using </w:t>
+      </w:r>
+      <w:r>
+        <w:rPr>
+          <w:highlight w:val="green"/>
+        </w:rPr>
+        <w:t>relevant descriptive statistics and appropriate plots</w:t>
+      </w:r>
+      <w:r>
+        <w:t xml:space="preserve">. These should be carefully motivated and justified, and </w:t>
+      </w:r>
+      <w:r>
+        <w:rPr>
+          <w:highlight w:val="green"/>
+        </w:rPr>
+        <w:t>clearly presented</w:t>
+      </w:r>
+      <w:r>
+        <w:t>. You should critically analyse your findings, in addition to including the necessary Python code, output and plots in the report. You are required to plot at least three graphs. [0-35]</w:t>
       </w:r>
     </w:p>
     <w:p>
@@ -2656,7 +2762,24 @@
         <w:ind w:left="720"/>
       </w:pPr>
       <w:r>
-        <w:t>3.      Use two discrete distributions (Binomial and/or Poisson) in order to explain/identify some information about your dataset. You must explain your reasoning and the techniques you have used. Visualise your data and explain what happens with the large samples in these cases. You must work with Python and your mathematical reasoning must be documented in your report. [0-30]</w:t>
+        <w:t xml:space="preserve">3.      </w:t>
+      </w:r>
+      <w:r>
+        <w:rPr>
+          <w:highlight w:val="green"/>
+        </w:rPr>
+        <w:t>Use two discrete distributions (Binomial and/or Poisson)</w:t>
+      </w:r>
+      <w:r>
+        <w:t xml:space="preserve"> </w:t>
+      </w:r>
+      <w:proofErr w:type="gramStart"/>
+      <w:r>
+        <w:t>in order to</w:t>
+      </w:r>
+      <w:proofErr w:type="gramEnd"/>
+      <w:r>
+        <w:t xml:space="preserve"> explain/identify some information about your dataset. You must explain your reasoning and the techniques you have used. Visualise your data and explain what happens with the large samples in these cases. You must work with Python and your mathematical reasoning must be documented in your report. [0-30]</w:t>
       </w:r>
     </w:p>
     <w:p>
@@ -2665,7 +2788,16 @@
         <w:ind w:left="720"/>
       </w:pPr>
       <w:r>
-        <w:t>4.       Use Normal distribution to explain or identify some information about your dataset. [0-20]</w:t>
+        <w:t xml:space="preserve">4.       </w:t>
+      </w:r>
+      <w:r>
+        <w:rPr>
+          <w:highlight w:val="green"/>
+        </w:rPr>
+        <w:t>Use Normal distribution</w:t>
+      </w:r>
+      <w:r>
+        <w:t xml:space="preserve"> to explain or identify some information about your dataset. [0-20]</w:t>
       </w:r>
     </w:p>
     <w:p>
@@ -2694,7 +2826,23 @@
           <w:sz w:val="28"/>
           <w:szCs w:val="28"/>
         </w:rPr>
-        <w:t xml:space="preserve">Data preparation and Visualization : </w:t>
+        <w:t xml:space="preserve">Data preparation and </w:t>
+      </w:r>
+      <w:proofErr w:type="gramStart"/>
+      <w:r>
+        <w:rPr>
+          <w:sz w:val="28"/>
+          <w:szCs w:val="28"/>
+        </w:rPr>
+        <w:t>Visualization :</w:t>
+      </w:r>
+      <w:proofErr w:type="gramEnd"/>
+      <w:r>
+        <w:rPr>
+          <w:sz w:val="28"/>
+          <w:szCs w:val="28"/>
+        </w:rPr>
+        <w:t xml:space="preserve"> </w:t>
       </w:r>
       <w:r>
         <w:rPr>
@@ -2714,6 +2862,9 @@
         </w:rPr>
       </w:pPr>
       <w:r>
+        <w:rPr>
+          <w:highlight w:val="green"/>
+        </w:rPr>
         <w:t>1.</w:t>
       </w:r>
       <w:r>
@@ -2764,7 +2915,16 @@
         <w:t xml:space="preserve">      </w:t>
       </w:r>
       <w:r>
-        <w:t xml:space="preserve">You must also rationalise justify and detail all the methods used to prepare the data for ML. </w:t>
+        <w:t xml:space="preserve">You must also rationalise justify and detail all the methods used to </w:t>
+      </w:r>
+      <w:r>
+        <w:rPr>
+          <w:highlight w:val="green"/>
+        </w:rPr>
+        <w:t>prepare the data for ML.</w:t>
+      </w:r>
+      <w:r>
+        <w:t xml:space="preserve"> </w:t>
       </w:r>
       <w:r>
         <w:rPr>
@@ -2835,7 +2995,21 @@
         <w:t>All design and implementation of your visualizations must be justified and detailed in full.</w:t>
       </w:r>
       <w:r>
-        <w:t>, making reference to Tufts Principles</w:t>
+        <w:t xml:space="preserve">, </w:t>
+      </w:r>
+      <w:proofErr w:type="gramStart"/>
+      <w:r>
+        <w:t>making reference</w:t>
+      </w:r>
+      <w:proofErr w:type="gramEnd"/>
+      <w:r>
+        <w:t xml:space="preserve"> to </w:t>
+      </w:r>
+      <w:r>
+        <w:rPr>
+          <w:highlight w:val="green"/>
+        </w:rPr>
+        <w:t>Tufts Principles</w:t>
       </w:r>
       <w:r>
         <w:t xml:space="preserve"> </w:t>
@@ -2886,7 +3060,47 @@
         <w:jc w:val="both"/>
       </w:pPr>
       <w:r>
-        <w:t xml:space="preserve">Explain which project management framework  (CRISP-DM, KDD or SEMMA) is required for a data science project. Discuss and justify with real-life scenarios. Provide an explanation of why you chose a supervised, unsupervised, or semi-supervised machine learning technique for the dataset you used for ML modeling. </w:t>
+        <w:t xml:space="preserve">Explain which project management </w:t>
+      </w:r>
+      <w:proofErr w:type="gramStart"/>
+      <w:r>
+        <w:rPr>
+          <w:highlight w:val="green"/>
+        </w:rPr>
+        <w:t>framework  (</w:t>
+      </w:r>
+      <w:proofErr w:type="gramEnd"/>
+      <w:r>
+        <w:rPr>
+          <w:highlight w:val="green"/>
+        </w:rPr>
+        <w:t>CRISP-DM, KDD or SEMMA</w:t>
+      </w:r>
+      <w:r>
+        <w:rPr>
+          <w:highlight w:val="yellow"/>
+        </w:rPr>
+        <w:t>)</w:t>
+      </w:r>
+      <w:r>
+        <w:t xml:space="preserve"> is required for a data science project. Discuss and justify with real-life scenarios. Provide an explanation of why you chose a </w:t>
+      </w:r>
+      <w:r>
+        <w:rPr>
+          <w:highlight w:val="green"/>
+        </w:rPr>
+        <w:t>supervised, unsupervised, or semi-supervised</w:t>
+      </w:r>
+      <w:r>
+        <w:t xml:space="preserve"> machine learning technique for the dataset you used for ML </w:t>
+      </w:r>
+      <w:proofErr w:type="spellStart"/>
+      <w:r>
+        <w:t>modeling</w:t>
+      </w:r>
+      <w:proofErr w:type="spellEnd"/>
+      <w:r>
+        <w:t xml:space="preserve">. </w:t>
       </w:r>
       <w:r>
         <w:rPr>
@@ -2910,7 +3124,38 @@
       </w:r>
       <w:r>
         <w:lastRenderedPageBreak/>
-        <w:t xml:space="preserve">hyperparameters for the optimal outcomes of Machine Learning models using an approach of hyperparameter tunning, such as GridSearchCV or RandomizedSearchCV. </w:t>
+        <w:t xml:space="preserve">hyperparameters for the optimal outcomes of Machine Learning models using an approach of hyperparameter tunning, </w:t>
+      </w:r>
+      <w:r>
+        <w:rPr>
+          <w:highlight w:val="green"/>
+        </w:rPr>
+        <w:t xml:space="preserve">such as </w:t>
+      </w:r>
+      <w:proofErr w:type="spellStart"/>
+      <w:r>
+        <w:rPr>
+          <w:highlight w:val="green"/>
+        </w:rPr>
+        <w:t>GridSearchCV</w:t>
+      </w:r>
+      <w:proofErr w:type="spellEnd"/>
+      <w:r>
+        <w:rPr>
+          <w:highlight w:val="green"/>
+        </w:rPr>
+        <w:t xml:space="preserve"> or </w:t>
+      </w:r>
+      <w:proofErr w:type="spellStart"/>
+      <w:r>
+        <w:rPr>
+          <w:highlight w:val="green"/>
+        </w:rPr>
+        <w:t>RandomizedSearchCV</w:t>
+      </w:r>
+      <w:proofErr w:type="spellEnd"/>
+      <w:r>
+        <w:t xml:space="preserve">. </w:t>
       </w:r>
       <w:r>
         <w:rPr>
@@ -2930,7 +3175,30 @@
         <w:jc w:val="both"/>
       </w:pPr>
       <w:r>
-        <w:t xml:space="preserve">Show the results of two or more ML modeling comparisons in a table or graph format. Review and critically examine the machine learning models' performance based on the selected metric for supervised, unsupervised, and semi-supervised approaches. </w:t>
+        <w:t xml:space="preserve">Show the results of </w:t>
+      </w:r>
+      <w:r>
+        <w:rPr>
+          <w:highlight w:val="green"/>
+        </w:rPr>
+        <w:t xml:space="preserve">two or more ML </w:t>
+      </w:r>
+      <w:proofErr w:type="spellStart"/>
+      <w:r>
+        <w:rPr>
+          <w:highlight w:val="green"/>
+        </w:rPr>
+        <w:t>modeling</w:t>
+      </w:r>
+      <w:proofErr w:type="spellEnd"/>
+      <w:r>
+        <w:rPr>
+          <w:highlight w:val="green"/>
+        </w:rPr>
+        <w:t xml:space="preserve"> comparisons</w:t>
+      </w:r>
+      <w:r>
+        <w:t xml:space="preserve"> in a table or graph format. Review and critically examine the machine learning models' performance based on the selected metric for supervised, unsupervised, and semi-supervised approaches. </w:t>
       </w:r>
       <w:r>
         <w:rPr>
@@ -2974,7 +3242,25 @@
           <w:sz w:val="28"/>
           <w:szCs w:val="28"/>
         </w:rPr>
-        <w:t xml:space="preserve">Programming: : </w:t>
+        <w:t>Programming</w:t>
+      </w:r>
+      <w:proofErr w:type="gramStart"/>
+      <w:r>
+        <w:rPr>
+          <w:b/>
+          <w:sz w:val="28"/>
+          <w:szCs w:val="28"/>
+        </w:rPr>
+        <w:t>: :</w:t>
+      </w:r>
+      <w:proofErr w:type="gramEnd"/>
+      <w:r>
+        <w:rPr>
+          <w:b/>
+          <w:sz w:val="28"/>
+          <w:szCs w:val="28"/>
+        </w:rPr>
+        <w:t xml:space="preserve"> </w:t>
       </w:r>
       <w:r>
         <w:rPr>
@@ -2993,7 +3279,15 @@
         <w:spacing w:after="440"/>
       </w:pPr>
       <w:r>
-        <w:t xml:space="preserve">The project must be explored programmatically, this means that you must implement suitable Python tools (code and/or libraries) to complete the analysis required. All of this is to be implemented in a Jupyter Notebook. Your codebook should be properly annotated. The project documentation must include sound justifications and explanation of your code choices (code quality standards should also be applied). </w:t>
+        <w:t xml:space="preserve">The project must be explored programmatically, this means that you must implement suitable Python tools (code and/or libraries) to complete the analysis required. All of this is to be implemented in a </w:t>
+      </w:r>
+      <w:proofErr w:type="spellStart"/>
+      <w:r>
+        <w:t>Jupyter</w:t>
+      </w:r>
+      <w:proofErr w:type="spellEnd"/>
+      <w:r>
+        <w:t xml:space="preserve"> Notebook. Your codebook should be properly annotated. The project documentation must include sound justifications and explanation of your code choices (code quality standards should also be applied). </w:t>
       </w:r>
       <w:r>
         <w:rPr>
@@ -3145,7 +3439,15 @@
         <w:spacing w:after="0"/>
       </w:pPr>
       <w:r>
-        <w:t>4000 (+/- 10%) words in report (not including code, code comments, titles, references or citations)</w:t>
+        <w:t xml:space="preserve">4000 (+/- 10%) words in report (not including code, code comments, titles, </w:t>
+      </w:r>
+      <w:proofErr w:type="gramStart"/>
+      <w:r>
+        <w:t>references</w:t>
+      </w:r>
+      <w:proofErr w:type="gramEnd"/>
+      <w:r>
+        <w:t xml:space="preserve"> or citations)</w:t>
       </w:r>
     </w:p>
     <w:p>
@@ -3161,10 +3463,18 @@
         <w:t>Report submission MUST be a word document</w:t>
       </w:r>
       <w:r>
-        <w:t xml:space="preserve"> only (No PDF’s!)</w:t>
-      </w:r>
-      <w:r>
-        <w:t xml:space="preserve">; </w:t>
+        <w:t xml:space="preserve"> only (No PDF’s!</w:t>
+      </w:r>
+      <w:proofErr w:type="gramStart"/>
+      <w:r>
+        <w:t>)</w:t>
+      </w:r>
+      <w:r>
+        <w:t>;</w:t>
+      </w:r>
+      <w:proofErr w:type="gramEnd"/>
+      <w:r>
+        <w:t xml:space="preserve"> </w:t>
       </w:r>
     </w:p>
     <w:p>
@@ -3176,7 +3486,15 @@
         <w:spacing w:after="0"/>
       </w:pPr>
       <w:r>
-        <w:t>Code in a Jupyter Notebook file only but may be referenced in the word document.</w:t>
+        <w:t xml:space="preserve">Code in a </w:t>
+      </w:r>
+      <w:proofErr w:type="spellStart"/>
+      <w:r>
+        <w:t>Jupyter</w:t>
+      </w:r>
+      <w:proofErr w:type="spellEnd"/>
+      <w:r>
+        <w:t xml:space="preserve"> Notebook file only but may be referenced in the word document.</w:t>
       </w:r>
     </w:p>
     <w:p>
@@ -3200,8 +3518,13 @@
         <w:spacing w:after="0"/>
       </w:pPr>
       <w:r>
-        <w:t>Be submitted by the deadline date specified or be subject to late submission penalties</w:t>
-      </w:r>
+        <w:t xml:space="preserve">Be submitted by the deadline date specified or be subject to late submission </w:t>
+      </w:r>
+      <w:proofErr w:type="gramStart"/>
+      <w:r>
+        <w:t>penalties</w:t>
+      </w:r>
+      <w:proofErr w:type="gramEnd"/>
     </w:p>
     <w:p>
       <w:pPr>
@@ -3212,8 +3535,13 @@
         <w:spacing w:after="0"/>
       </w:pPr>
       <w:r>
-        <w:t>Be submitted via Moodle upload</w:t>
-      </w:r>
+        <w:t xml:space="preserve">Be submitted via Moodle </w:t>
+      </w:r>
+      <w:proofErr w:type="gramStart"/>
+      <w:r>
+        <w:t>upload</w:t>
+      </w:r>
+      <w:proofErr w:type="gramEnd"/>
     </w:p>
     <w:p>
       <w:pPr>
@@ -3436,7 +3764,21 @@
         <w:rPr>
           <w:color w:val="000000"/>
         </w:rPr>
-        <w:t xml:space="preserve">Following receipt of feedback, where a student believes there has been an error in the marks or feedback received, they should avail of the recheck and review process and should not attempt to get a revised mark / feedback by directly approaching the lecturer. Lecturers are not authorised to amend published marks outside of the recheck and review process or the Board of Examiners process. </w:t>
+        <w:t xml:space="preserve">Following receipt of feedback, where a student believes there has been an error in the marks or feedback received, they should avail of the recheck and review process and should not attempt to get </w:t>
+      </w:r>
+      <w:proofErr w:type="gramStart"/>
+      <w:r>
+        <w:rPr>
+          <w:color w:val="000000"/>
+        </w:rPr>
+        <w:t>a revised mark / feedback</w:t>
+      </w:r>
+      <w:proofErr w:type="gramEnd"/>
+      <w:r>
+        <w:rPr>
+          <w:color w:val="000000"/>
+        </w:rPr>
+        <w:t xml:space="preserve"> by directly approaching the lecturer. Lecturers are not authorised to amend published marks outside of the recheck and review process or the Board of Examiners process. </w:t>
       </w:r>
     </w:p>
     <w:p>

</xml_diff>

<commit_message>
ML added. Some updates in the other files.
</commit_message>
<xml_diff>
--- a/CA1 - Data Analytics/MSC_DA_InterGr_CA1_v8.docx
+++ b/CA1 - Data Analytics/MSC_DA_InterGr_CA1_v8.docx
@@ -288,7 +288,13 @@
               <w:rPr>
                 <w:i/>
               </w:rPr>
-              <w:t>Data Preparation &amp; Visualisation</w:t>
+              <w:t xml:space="preserve">Data </w:t>
+            </w:r>
+            <w:r>
+              <w:rPr>
+                <w:i/>
+              </w:rPr>
+              <w:t>Preparation &amp; Visualisation</w:t>
             </w:r>
           </w:p>
         </w:tc>
@@ -776,7 +782,13 @@
               <w:rPr>
                 <w:b/>
               </w:rPr>
-              <w:t>Method of Submission:</w:t>
+              <w:t xml:space="preserve">Method of </w:t>
+            </w:r>
+            <w:r>
+              <w:rPr>
+                <w:b/>
+              </w:rPr>
+              <w:t>Submission:</w:t>
             </w:r>
           </w:p>
         </w:tc>
@@ -1076,7 +1088,13 @@
               <w:rPr>
                 <w:i/>
               </w:rPr>
-              <w:t>3 weeks after the last submission including PMC’s</w:t>
+              <w:t xml:space="preserve">3 weeks after the </w:t>
+            </w:r>
+            <w:r>
+              <w:rPr>
+                <w:i/>
+              </w:rPr>
+              <w:t>last submission including PMC’s</w:t>
             </w:r>
           </w:p>
         </w:tc>
@@ -1136,7 +1154,10 @@
         <w:spacing w:after="0"/>
       </w:pPr>
       <w:r>
-        <w:t>This CA will assess student attainment of the following minimum intended learning outcomes:</w:t>
+        <w:t xml:space="preserve">This CA will assess student attainment of the following minimum intended learning </w:t>
+      </w:r>
+      <w:r>
+        <w:t>outcomes:</w:t>
       </w:r>
     </w:p>
     <w:p>
@@ -1195,7 +1216,10 @@
         <w:spacing w:after="0"/>
       </w:pPr>
       <w:r>
-        <w:t>Design and implement algorithms for use within the context of data analytics. (Linked to PLO 2).</w:t>
+        <w:t xml:space="preserve">Design and implement algorithms for use within the context of data </w:t>
+      </w:r>
+      <w:r>
+        <w:t>analytics. (Linked to PLO 2).</w:t>
       </w:r>
     </w:p>
     <w:p>
@@ -1433,7 +1457,13 @@
         <w:rPr>
           <w:color w:val="000000"/>
         </w:rPr>
-        <w:t>Discuss the concepts, techniques and processes underlying data visualisation to</w:t>
+        <w:t xml:space="preserve">Discuss the concepts, techniques and </w:t>
+      </w:r>
+      <w:r>
+        <w:rPr>
+          <w:color w:val="000000"/>
+        </w:rPr>
+        <w:t>processes underlying data visualisation to</w:t>
       </w:r>
     </w:p>
     <w:p>
@@ -3120,7 +3150,43 @@
         <w:jc w:val="both"/>
       </w:pPr>
       <w:r>
-        <w:t xml:space="preserve">Machine learning models have a wide range of uses, including prediction, classification, and clustering. It is advised that you assess several approaches (at least two), choose appropriate </w:t>
+        <w:t xml:space="preserve">Machine learning models have a wide range of uses, including </w:t>
+      </w:r>
+      <w:r>
+        <w:rPr>
+          <w:highlight w:val="green"/>
+        </w:rPr>
+        <w:t>prediction</w:t>
+      </w:r>
+      <w:r>
+        <w:t xml:space="preserve">, </w:t>
+      </w:r>
+      <w:r>
+        <w:rPr>
+          <w:highlight w:val="green"/>
+        </w:rPr>
+        <w:t>classification</w:t>
+      </w:r>
+      <w:r>
+        <w:t xml:space="preserve">, and </w:t>
+      </w:r>
+      <w:r>
+        <w:rPr>
+          <w:highlight w:val="green"/>
+        </w:rPr>
+        <w:t>clustering</w:t>
+      </w:r>
+      <w:r>
+        <w:t>. It is advised that you assess several approaches (</w:t>
+      </w:r>
+      <w:r>
+        <w:rPr>
+          <w:highlight w:val="green"/>
+        </w:rPr>
+        <w:t>at least two</w:t>
+      </w:r>
+      <w:r>
+        <w:t xml:space="preserve">), choose appropriate </w:t>
       </w:r>
       <w:r>
         <w:lastRenderedPageBreak/>
@@ -3198,7 +3264,34 @@
         <w:t xml:space="preserve"> comparisons</w:t>
       </w:r>
       <w:r>
-        <w:t xml:space="preserve"> in a table or graph format. Review and critically examine the machine learning models' performance based on the selected metric for supervised, unsupervised, and semi-supervised approaches. </w:t>
+        <w:t xml:space="preserve"> in a table or graph format. Review and critically examine the machine learning models' performance based on the selected metric for </w:t>
+      </w:r>
+      <w:r>
+        <w:rPr>
+          <w:highlight w:val="green"/>
+        </w:rPr>
+        <w:t>supervised</w:t>
+      </w:r>
+      <w:r>
+        <w:t xml:space="preserve">, </w:t>
+      </w:r>
+      <w:r>
+        <w:rPr>
+          <w:highlight w:val="green"/>
+        </w:rPr>
+        <w:t>unsupervised</w:t>
+      </w:r>
+      <w:r>
+        <w:t xml:space="preserve">, and </w:t>
+      </w:r>
+      <w:r>
+        <w:rPr>
+          <w:highlight w:val="green"/>
+        </w:rPr>
+        <w:t>semi-supervised</w:t>
+      </w:r>
+      <w:r>
+        <w:t xml:space="preserve"> approaches. </w:t>
       </w:r>
       <w:r>
         <w:rPr>
@@ -3427,7 +3520,10 @@
         <w:spacing w:after="0"/>
       </w:pPr>
       <w:r>
-        <w:t>All assessment submissions must:</w:t>
+        <w:t xml:space="preserve">All assessment </w:t>
+      </w:r>
+      <w:r>
+        <w:t>submissions must:</w:t>
       </w:r>
     </w:p>
     <w:p>

</xml_diff>